<commit_message>
Update SplitTableRow and ManipulateTableString command documentation for recent changes.
</commit_message>
<xml_diff>
--- a/doc/UserManual/Word/60_Command_ManipulateTableString.docx
+++ b/doc/UserManual/Word/60_Command_ManipulateTableString.docx
@@ -55,18 +55,15 @@
         <w:t>.</w:t>
       </w:r>
       <w:r>
+        <w:t>11</w:t>
+      </w:r>
+      <w:r>
+        <w:t>.0</w:t>
+      </w:r>
+      <w:r>
         <w:t>0</w:t>
       </w:r>
       <w:r>
-        <w:t>8</w:t>
-      </w:r>
-      <w:r>
-        <w:t>.0</w:t>
-      </w:r>
-      <w:r>
-        <w:t>0</w:t>
-      </w:r>
-      <w:r>
         <w:t>, 20</w:t>
       </w:r>
       <w:r>
@@ -79,13 +76,13 @@
         <w:t>-0</w:t>
       </w:r>
       <w:r>
-        <w:t>2</w:t>
+        <w:t>5</w:t>
       </w:r>
       <w:r>
         <w:t>-</w:t>
       </w:r>
       <w:r>
-        <w:t>03</w:t>
+        <w:t>11</w:t>
       </w:r>
     </w:p>
     <w:p>
@@ -481,7 +478,7 @@
     <w:p/>
     <w:tbl>
       <w:tblPr>
-        <w:tblW w:w="0" w:type="auto"/>
+        <w:tblW w:w="9625" w:type="dxa"/>
         <w:jc w:val="center"/>
         <w:tblBorders>
           <w:top w:val="single" w:sz="4" w:space="0" w:color="auto"/>
@@ -495,8 +492,8 @@
       </w:tblPr>
       <w:tblGrid>
         <w:gridCol w:w="1345"/>
-        <w:gridCol w:w="6030"/>
-        <w:gridCol w:w="1975"/>
+        <w:gridCol w:w="6120"/>
+        <w:gridCol w:w="2160"/>
       </w:tblGrid>
       <w:tr>
         <w:trPr>
@@ -519,7 +516,7 @@
         </w:tc>
         <w:tc>
           <w:tcPr>
-            <w:tcW w:w="6030" w:type="dxa"/>
+            <w:tcW w:w="6120" w:type="dxa"/>
             <w:shd w:val="clear" w:color="auto" w:fill="C0C0C0"/>
           </w:tcPr>
           <w:p>
@@ -533,7 +530,7 @@
         </w:tc>
         <w:tc>
           <w:tcPr>
-            <w:tcW w:w="1975" w:type="dxa"/>
+            <w:tcW w:w="2160" w:type="dxa"/>
             <w:shd w:val="clear" w:color="auto" w:fill="C0C0C0"/>
           </w:tcPr>
           <w:p>
@@ -572,7 +569,7 @@
         </w:tc>
         <w:tc>
           <w:tcPr>
-            <w:tcW w:w="6030" w:type="dxa"/>
+            <w:tcW w:w="6120" w:type="dxa"/>
           </w:tcPr>
           <w:p>
             <w:r>
@@ -603,7 +600,7 @@
         </w:tc>
         <w:tc>
           <w:tcPr>
-            <w:tcW w:w="1975" w:type="dxa"/>
+            <w:tcW w:w="2160" w:type="dxa"/>
           </w:tcPr>
           <w:p>
             <w:r>
@@ -662,7 +659,7 @@
         </w:tc>
         <w:tc>
           <w:tcPr>
-            <w:tcW w:w="6030" w:type="dxa"/>
+            <w:tcW w:w="6120" w:type="dxa"/>
           </w:tcPr>
           <w:p>
             <w:r>
@@ -707,10 +704,7 @@
               <w:t xml:space="preserve"> row.</w:t>
             </w:r>
             <w:r>
-              <w:t xml:space="preserve">  </w:t>
-            </w:r>
-            <w:r>
-              <w:t xml:space="preserve">Can be specified with </w:t>
+              <w:t xml:space="preserve">  Can be specified with </w:t>
             </w:r>
             <w:r>
               <w:rPr>
@@ -725,7 +719,7 @@
         </w:tc>
         <w:tc>
           <w:tcPr>
-            <w:tcW w:w="1975" w:type="dxa"/>
+            <w:tcW w:w="2160" w:type="dxa"/>
           </w:tcPr>
           <w:p>
             <w:r>
@@ -784,7 +778,7 @@
         </w:tc>
         <w:tc>
           <w:tcPr>
-            <w:tcW w:w="6030" w:type="dxa"/>
+            <w:tcW w:w="6120" w:type="dxa"/>
           </w:tcPr>
           <w:p>
             <w:r>
@@ -829,10 +823,7 @@
               <w:t xml:space="preserve"> row.</w:t>
             </w:r>
             <w:r>
-              <w:t xml:space="preserve">  </w:t>
-            </w:r>
-            <w:r>
-              <w:t xml:space="preserve">Can be specified with </w:t>
+              <w:t xml:space="preserve">  Can be specified with </w:t>
             </w:r>
             <w:r>
               <w:rPr>
@@ -847,7 +838,7 @@
         </w:tc>
         <w:tc>
           <w:tcPr>
-            <w:tcW w:w="1975" w:type="dxa"/>
+            <w:tcW w:w="2160" w:type="dxa"/>
           </w:tcPr>
           <w:p>
             <w:r>
@@ -893,17 +884,14 @@
         </w:tc>
         <w:tc>
           <w:tcPr>
-            <w:tcW w:w="6030" w:type="dxa"/>
+            <w:tcW w:w="6120" w:type="dxa"/>
           </w:tcPr>
           <w:p>
             <w:r>
               <w:t>The name of a column containing strings, as the first input.</w:t>
             </w:r>
             <w:r>
-              <w:t xml:space="preserve">  </w:t>
-            </w:r>
-            <w:r>
-              <w:t xml:space="preserve">Can be specified with </w:t>
+              <w:t xml:space="preserve">  Can be specified with </w:t>
             </w:r>
             <w:r>
               <w:rPr>
@@ -918,7 +906,7 @@
         </w:tc>
         <w:tc>
           <w:tcPr>
-            <w:tcW w:w="1975" w:type="dxa"/>
+            <w:tcW w:w="2160" w:type="dxa"/>
           </w:tcPr>
           <w:p>
             <w:r>
@@ -951,7 +939,7 @@
         </w:tc>
         <w:tc>
           <w:tcPr>
-            <w:tcW w:w="6030" w:type="dxa"/>
+            <w:tcW w:w="6120" w:type="dxa"/>
           </w:tcPr>
           <w:p>
             <w:r>
@@ -1043,6 +1031,41 @@
             </w:r>
             <w:r>
               <w:t xml:space="preserve"> (requires 3 inputs)</w:t>
+            </w:r>
+          </w:p>
+          <w:p>
+            <w:pPr>
+              <w:numPr>
+                <w:ilvl w:val="0"/>
+                <w:numId w:val="4"/>
+              </w:numPr>
+            </w:pPr>
+            <w:r>
+              <w:rPr>
+                <w:rStyle w:val="RTiSWDocLiteralText"/>
+              </w:rPr>
+              <w:t>Re</w:t>
+            </w:r>
+            <w:r>
+              <w:rPr>
+                <w:rStyle w:val="RTiSWDocLiteralText"/>
+              </w:rPr>
+              <w:t>move</w:t>
+            </w:r>
+            <w:r>
+              <w:t xml:space="preserve"> – start with the first input, </w:t>
+            </w:r>
+            <w:r>
+              <w:t>remove</w:t>
+            </w:r>
+            <w:r>
+              <w:t xml:space="preserve"> the substring indicated by the second input (requires </w:t>
+            </w:r>
+            <w:r>
+              <w:t>2</w:t>
+            </w:r>
+            <w:r>
+              <w:t xml:space="preserve"> inputs)</w:t>
             </w:r>
           </w:p>
           <w:p>
@@ -1176,7 +1199,7 @@
         </w:tc>
         <w:tc>
           <w:tcPr>
-            <w:tcW w:w="1975" w:type="dxa"/>
+            <w:tcW w:w="2160" w:type="dxa"/>
           </w:tcPr>
           <w:p>
             <w:r>
@@ -1222,17 +1245,14 @@
         </w:tc>
         <w:tc>
           <w:tcPr>
-            <w:tcW w:w="6030" w:type="dxa"/>
+            <w:tcW w:w="6120" w:type="dxa"/>
           </w:tcPr>
           <w:p>
             <w:r>
               <w:t>The name of a column containing strings, as the second input.</w:t>
             </w:r>
             <w:r>
-              <w:t xml:space="preserve">  </w:t>
-            </w:r>
-            <w:r>
-              <w:t xml:space="preserve">Can be specified with </w:t>
+              <w:t xml:space="preserve">  Can be specified with </w:t>
             </w:r>
             <w:r>
               <w:rPr>
@@ -1247,12 +1267,14 @@
         </w:tc>
         <w:tc>
           <w:tcPr>
-            <w:tcW w:w="1975" w:type="dxa"/>
+            <w:tcW w:w="2160" w:type="dxa"/>
           </w:tcPr>
           <w:p>
             <w:r>
               <w:t xml:space="preserve">Required if </w:t>
             </w:r>
+            <w:bookmarkStart w:id="1" w:name="_GoBack"/>
+            <w:bookmarkEnd w:id="1"/>
             <w:r>
               <w:t xml:space="preserve">a </w:t>
             </w:r>
@@ -1337,7 +1359,7 @@
         </w:tc>
         <w:tc>
           <w:tcPr>
-            <w:tcW w:w="6030" w:type="dxa"/>
+            <w:tcW w:w="6120" w:type="dxa"/>
           </w:tcPr>
           <w:p>
             <w:r>
@@ -1353,10 +1375,7 @@
               <w:t xml:space="preserve"> input.</w:t>
             </w:r>
             <w:r>
-              <w:t xml:space="preserve">  </w:t>
-            </w:r>
-            <w:r>
-              <w:t xml:space="preserve">Can be specified with </w:t>
+              <w:t xml:space="preserve">  Can be specified with </w:t>
             </w:r>
             <w:r>
               <w:rPr>
@@ -1365,10 +1384,7 @@
               <w:t>${Property}</w:t>
             </w:r>
             <w:r>
-              <w:t xml:space="preserve"> notation.</w:t>
-            </w:r>
-            <w:r>
-              <w:t xml:space="preserve">  For </w:t>
+              <w:t xml:space="preserve"> notation.  For </w:t>
             </w:r>
             <w:r>
               <w:rPr>
@@ -1410,7 +1426,7 @@
         </w:tc>
         <w:tc>
           <w:tcPr>
-            <w:tcW w:w="1975" w:type="dxa"/>
+            <w:tcW w:w="2160" w:type="dxa"/>
           </w:tcPr>
           <w:p>
             <w:r>
@@ -1455,8 +1471,6 @@
               </w:rPr>
               <w:t>2</w:t>
             </w:r>
-            <w:bookmarkStart w:id="1" w:name="_GoBack"/>
-            <w:bookmarkEnd w:id="1"/>
             <w:r>
               <w:t>.</w:t>
             </w:r>
@@ -1500,17 +1514,14 @@
         </w:tc>
         <w:tc>
           <w:tcPr>
-            <w:tcW w:w="6030" w:type="dxa"/>
+            <w:tcW w:w="6120" w:type="dxa"/>
           </w:tcPr>
           <w:p>
             <w:r>
               <w:t>A string constant, as the third input.</w:t>
             </w:r>
             <w:r>
-              <w:t xml:space="preserve">  </w:t>
-            </w:r>
-            <w:r>
-              <w:t xml:space="preserve">Can be specified with </w:t>
+              <w:t xml:space="preserve">  Can be specified with </w:t>
             </w:r>
             <w:r>
               <w:rPr>
@@ -1519,10 +1530,7 @@
               <w:t>${Property}</w:t>
             </w:r>
             <w:r>
-              <w:t xml:space="preserve"> notation.</w:t>
-            </w:r>
-            <w:r>
-              <w:t xml:space="preserve">  See note for </w:t>
+              <w:t xml:space="preserve"> notation.  See note for </w:t>
             </w:r>
             <w:r>
               <w:rPr>
@@ -1546,7 +1554,7 @@
         </w:tc>
         <w:tc>
           <w:tcPr>
-            <w:tcW w:w="1975" w:type="dxa"/>
+            <w:tcW w:w="2160" w:type="dxa"/>
           </w:tcPr>
           <w:p>
             <w:r>
@@ -1607,17 +1615,14 @@
         </w:tc>
         <w:tc>
           <w:tcPr>
-            <w:tcW w:w="6030" w:type="dxa"/>
+            <w:tcW w:w="6120" w:type="dxa"/>
           </w:tcPr>
           <w:p>
             <w:r>
               <w:t>The name of a column to receive the output.</w:t>
             </w:r>
             <w:r>
-              <w:t xml:space="preserve">  </w:t>
-            </w:r>
-            <w:r>
-              <w:t xml:space="preserve">Can be specified with </w:t>
+              <w:t xml:space="preserve">  Can be specified with </w:t>
             </w:r>
             <w:r>
               <w:rPr>
@@ -1632,7 +1637,7 @@
         </w:tc>
         <w:tc>
           <w:tcPr>
-            <w:tcW w:w="1975" w:type="dxa"/>
+            <w:tcW w:w="2160" w:type="dxa"/>
           </w:tcPr>
           <w:p>
             <w:r>

</xml_diff>

<commit_message>
Update documentation for recent enhancements.
</commit_message>
<xml_diff>
--- a/doc/UserManual/Word/60_Command_ManipulateTableString.docx
+++ b/doc/UserManual/Word/60_Command_ManipulateTableString.docx
@@ -61,7 +61,7 @@
         <w:t>.0</w:t>
       </w:r>
       <w:r>
-        <w:t>0</w:t>
+        <w:t>2</w:t>
       </w:r>
       <w:r>
         <w:t>, 20</w:t>
@@ -76,13 +76,16 @@
         <w:t>-0</w:t>
       </w:r>
       <w:r>
-        <w:t>5</w:t>
+        <w:t>6</w:t>
       </w:r>
       <w:r>
         <w:t>-</w:t>
       </w:r>
       <w:r>
-        <w:t>11</w:t>
+        <w:t>1</w:t>
+      </w:r>
+      <w:r>
+        <w:t>6</w:t>
       </w:r>
     </w:p>
     <w:p>
@@ -1053,19 +1056,27 @@
               <w:t>move</w:t>
             </w:r>
             <w:r>
-              <w:t xml:space="preserve"> – start with the first input, </w:t>
-            </w:r>
-            <w:r>
-              <w:t>remove</w:t>
-            </w:r>
-            <w:r>
-              <w:t xml:space="preserve"> the substring indicated by the second input (requires </w:t>
-            </w:r>
-            <w:r>
-              <w:t>2</w:t>
-            </w:r>
-            <w:r>
-              <w:t xml:space="preserve"> inputs)</w:t>
+              <w:t xml:space="preserve"> – start with the first input, remove the substring indicated by the second input (requires 2 inputs)</w:t>
+            </w:r>
+          </w:p>
+          <w:p>
+            <w:pPr>
+              <w:numPr>
+                <w:ilvl w:val="0"/>
+                <w:numId w:val="4"/>
+              </w:numPr>
+            </w:pPr>
+            <w:r>
+              <w:rPr>
+                <w:rStyle w:val="RTiSWDocLiteralText"/>
+              </w:rPr>
+              <w:t>Split</w:t>
+            </w:r>
+            <w:r>
+              <w:t xml:space="preserve"> – </w:t>
+            </w:r>
+            <w:r>
+              <w:t>split string by delimiter and output part</w:t>
             </w:r>
           </w:p>
           <w:p>
@@ -1273,8 +1284,6 @@
             <w:r>
               <w:t xml:space="preserve">Required if </w:t>
             </w:r>
-            <w:bookmarkStart w:id="1" w:name="_GoBack"/>
-            <w:bookmarkEnd w:id="1"/>
             <w:r>
               <w:t xml:space="preserve">a </w:t>
             </w:r>
@@ -1652,6 +1661,239 @@
       <w:pPr>
         <w:rPr>
           <w:color w:val="C0C0C0"/>
+        </w:rPr>
+      </w:pPr>
+    </w:p>
+    <w:p>
+      <w:pPr>
+        <w:rPr>
+          <w:color w:val="000000" w:themeColor="text1"/>
+        </w:rPr>
+      </w:pPr>
+      <w:r>
+        <w:rPr>
+          <w:color w:val="000000" w:themeColor="text1"/>
+        </w:rPr>
+        <w:t>The following table describes the parameters that are needed for each operator.  This table will be completed for other operators in the future.</w:t>
+      </w:r>
+      <w:bookmarkStart w:id="1" w:name="_GoBack"/>
+      <w:bookmarkEnd w:id="1"/>
+    </w:p>
+    <w:p>
+      <w:pPr>
+        <w:rPr>
+          <w:color w:val="000000" w:themeColor="text1"/>
+        </w:rPr>
+      </w:pPr>
+    </w:p>
+    <w:p>
+      <w:pPr>
+        <w:pStyle w:val="RTiSWDocFigureTableTitle"/>
+      </w:pPr>
+      <w:r>
+        <w:t xml:space="preserve">Operators and </w:t>
+      </w:r>
+      <w:r>
+        <w:t>Parameter</w:t>
+      </w:r>
+      <w:r>
+        <w:t xml:space="preserve"> Requirements</w:t>
+      </w:r>
+    </w:p>
+    <w:p/>
+    <w:tbl>
+      <w:tblPr>
+        <w:tblW w:w="8815" w:type="dxa"/>
+        <w:jc w:val="center"/>
+        <w:tblBorders>
+          <w:top w:val="single" w:sz="4" w:space="0" w:color="auto"/>
+          <w:left w:val="single" w:sz="4" w:space="0" w:color="auto"/>
+          <w:bottom w:val="single" w:sz="4" w:space="0" w:color="auto"/>
+          <w:right w:val="single" w:sz="4" w:space="0" w:color="auto"/>
+          <w:insideH w:val="single" w:sz="4" w:space="0" w:color="auto"/>
+          <w:insideV w:val="single" w:sz="4" w:space="0" w:color="auto"/>
+        </w:tblBorders>
+        <w:tblLook w:val="0000" w:firstRow="0" w:lastRow="0" w:firstColumn="0" w:lastColumn="0" w:noHBand="0" w:noVBand="0"/>
+      </w:tblPr>
+      <w:tblGrid>
+        <w:gridCol w:w="1241"/>
+        <w:gridCol w:w="3043"/>
+        <w:gridCol w:w="4531"/>
+      </w:tblGrid>
+      <w:tr>
+        <w:trPr>
+          <w:tblHeader/>
+          <w:jc w:val="center"/>
+        </w:trPr>
+        <w:tc>
+          <w:tcPr>
+            <w:tcW w:w="1241" w:type="dxa"/>
+            <w:shd w:val="clear" w:color="auto" w:fill="C0C0C0"/>
+          </w:tcPr>
+          <w:p>
+            <w:pPr>
+              <w:pStyle w:val="RTiSWDocTableHeading"/>
+            </w:pPr>
+            <w:r>
+              <w:t>Operator</w:t>
+            </w:r>
+          </w:p>
+        </w:tc>
+        <w:tc>
+          <w:tcPr>
+            <w:tcW w:w="3043" w:type="dxa"/>
+            <w:shd w:val="clear" w:color="auto" w:fill="C0C0C0"/>
+          </w:tcPr>
+          <w:p>
+            <w:pPr>
+              <w:pStyle w:val="RTiSWDocTableHeading"/>
+            </w:pPr>
+            <w:r>
+              <w:t>Parameters Required</w:t>
+            </w:r>
+          </w:p>
+        </w:tc>
+        <w:tc>
+          <w:tcPr>
+            <w:tcW w:w="4531" w:type="dxa"/>
+            <w:shd w:val="clear" w:color="auto" w:fill="C0C0C0"/>
+          </w:tcPr>
+          <w:p>
+            <w:pPr>
+              <w:pStyle w:val="RTiSWDocTableHeading"/>
+            </w:pPr>
+            <w:r>
+              <w:t>Description</w:t>
+            </w:r>
+          </w:p>
+        </w:tc>
+      </w:tr>
+      <w:tr>
+        <w:trPr>
+          <w:jc w:val="center"/>
+        </w:trPr>
+        <w:tc>
+          <w:tcPr>
+            <w:tcW w:w="1241" w:type="dxa"/>
+          </w:tcPr>
+          <w:p>
+            <w:pPr>
+              <w:rPr>
+                <w:rStyle w:val="RTiSWDocLiteralText"/>
+              </w:rPr>
+            </w:pPr>
+            <w:r>
+              <w:rPr>
+                <w:rStyle w:val="RTiSWDocLiteralText"/>
+              </w:rPr>
+              <w:t>Split</w:t>
+            </w:r>
+          </w:p>
+        </w:tc>
+        <w:tc>
+          <w:tcPr>
+            <w:tcW w:w="3043" w:type="dxa"/>
+          </w:tcPr>
+          <w:p>
+            <w:r>
+              <w:rPr>
+                <w:rStyle w:val="RTiSWDocLiteralText"/>
+              </w:rPr>
+              <w:t>InputValue2</w:t>
+            </w:r>
+            <w:r>
+              <w:t xml:space="preserve"> and </w:t>
+            </w:r>
+            <w:r>
+              <w:rPr>
+                <w:rStyle w:val="RTiSWDocLiteralText"/>
+              </w:rPr>
+              <w:t>InputValue3</w:t>
+            </w:r>
+            <w:r>
+              <w:t>.</w:t>
+            </w:r>
+          </w:p>
+        </w:tc>
+        <w:tc>
+          <w:tcPr>
+            <w:tcW w:w="4531" w:type="dxa"/>
+          </w:tcPr>
+          <w:p>
+            <w:r>
+              <w:rPr>
+                <w:rStyle w:val="RTiSWDocLiteralText"/>
+              </w:rPr>
+              <w:t>InputValue2</w:t>
+            </w:r>
+            <w:r>
+              <w:t xml:space="preserve"> is the delimiter character and </w:t>
+            </w:r>
+            <w:r>
+              <w:rPr>
+                <w:rStyle w:val="RTiSWDocLiteralText"/>
+              </w:rPr>
+              <w:t>InputValue3</w:t>
+            </w:r>
+            <w:r>
+              <w:t xml:space="preserve"> is the part to output (1+).</w:t>
+            </w:r>
+          </w:p>
+        </w:tc>
+      </w:tr>
+    </w:tbl>
+    <w:p>
+      <w:pPr>
+        <w:rPr>
+          <w:color w:val="000000" w:themeColor="text1"/>
+        </w:rPr>
+      </w:pPr>
+    </w:p>
+    <w:p>
+      <w:pPr>
+        <w:rPr>
+          <w:color w:val="000000" w:themeColor="text1"/>
+        </w:rPr>
+      </w:pPr>
+    </w:p>
+    <w:p>
+      <w:pPr>
+        <w:rPr>
+          <w:color w:val="000000" w:themeColor="text1"/>
+        </w:rPr>
+      </w:pPr>
+      <w:r>
+        <w:rPr>
+          <w:color w:val="000000" w:themeColor="text1"/>
+        </w:rPr>
+        <w:br w:type="page"/>
+      </w:r>
+    </w:p>
+    <w:p>
+      <w:pPr>
+        <w:rPr>
+          <w:color w:val="000000" w:themeColor="text1"/>
+        </w:rPr>
+      </w:pPr>
+    </w:p>
+    <w:p>
+      <w:pPr>
+        <w:jc w:val="center"/>
+        <w:rPr>
+          <w:color w:val="D9D9D9" w:themeColor="background1" w:themeShade="D9"/>
+        </w:rPr>
+      </w:pPr>
+      <w:r>
+        <w:rPr>
+          <w:color w:val="D9D9D9" w:themeColor="background1" w:themeShade="D9"/>
+        </w:rPr>
+        <w:t>This page is intentionally blank.</w:t>
+      </w:r>
+    </w:p>
+    <w:p>
+      <w:pPr>
+        <w:rPr>
+          <w:color w:val="000000" w:themeColor="text1"/>
         </w:rPr>
       </w:pPr>
     </w:p>
@@ -1736,7 +1978,7 @@
       <w:rPr>
         <w:noProof/>
       </w:rPr>
-      <w:t>2</w:t>
+      <w:t>4</w:t>
     </w:r>
     <w:r>
       <w:fldChar w:fldCharType="end"/>

</xml_diff>

<commit_message>
Update documentation to reflect recent changes.
</commit_message>
<xml_diff>
--- a/doc/UserManual/Word/60_Command_ManipulateTableString.docx
+++ b/doc/UserManual/Word/60_Command_ManipulateTableString.docx
@@ -55,13 +55,16 @@
         <w:t>.</w:t>
       </w:r>
       <w:r>
-        <w:t>11</w:t>
+        <w:t>1</w:t>
+      </w:r>
+      <w:r>
+        <w:t>2</w:t>
       </w:r>
       <w:r>
         <w:t>.0</w:t>
       </w:r>
       <w:r>
-        <w:t>2</w:t>
+        <w:t>0</w:t>
       </w:r>
       <w:r>
         <w:t>, 20</w:t>
@@ -76,16 +79,16 @@
         <w:t>-0</w:t>
       </w:r>
       <w:r>
-        <w:t>6</w:t>
+        <w:t>8</w:t>
       </w:r>
       <w:r>
         <w:t>-</w:t>
       </w:r>
       <w:r>
+        <w:t>0</w:t>
+      </w:r>
+      <w:r>
         <w:t>1</w:t>
-      </w:r>
-      <w:r>
-        <w:t>6</w:t>
       </w:r>
     </w:p>
     <w:p>
@@ -1073,10 +1076,7 @@
               <w:t>Split</w:t>
             </w:r>
             <w:r>
-              <w:t xml:space="preserve"> – </w:t>
-            </w:r>
-            <w:r>
-              <w:t>split string by delimiter and output part</w:t>
+              <w:t xml:space="preserve"> – split string by delimiter and output part</w:t>
             </w:r>
           </w:p>
           <w:p>
@@ -1676,8 +1676,6 @@
         </w:rPr>
         <w:t>The following table describes the parameters that are needed for each operator.  This table will be completed for other operators in the future.</w:t>
       </w:r>
-      <w:bookmarkStart w:id="1" w:name="_GoBack"/>
-      <w:bookmarkEnd w:id="1"/>
     </w:p>
     <w:p>
       <w:pPr>
@@ -1691,19 +1689,13 @@
         <w:pStyle w:val="RTiSWDocFigureTableTitle"/>
       </w:pPr>
       <w:r>
-        <w:t xml:space="preserve">Operators and </w:t>
-      </w:r>
-      <w:r>
-        <w:t>Parameter</w:t>
-      </w:r>
-      <w:r>
-        <w:t xml:space="preserve"> Requirements</w:t>
+        <w:t>Operators and Parameter Requirements</w:t>
       </w:r>
     </w:p>
     <w:p/>
     <w:tbl>
       <w:tblPr>
-        <w:tblW w:w="8815" w:type="dxa"/>
+        <w:tblW w:w="9355" w:type="dxa"/>
         <w:jc w:val="center"/>
         <w:tblBorders>
           <w:top w:val="single" w:sz="4" w:space="0" w:color="auto"/>
@@ -1717,8 +1709,7 @@
       </w:tblPr>
       <w:tblGrid>
         <w:gridCol w:w="1241"/>
-        <w:gridCol w:w="3043"/>
-        <w:gridCol w:w="4531"/>
+        <w:gridCol w:w="8114"/>
       </w:tblGrid>
       <w:tr>
         <w:trPr>
@@ -1741,7 +1732,7 @@
         </w:tc>
         <w:tc>
           <w:tcPr>
-            <w:tcW w:w="3043" w:type="dxa"/>
+            <w:tcW w:w="8114" w:type="dxa"/>
             <w:shd w:val="clear" w:color="auto" w:fill="C0C0C0"/>
           </w:tcPr>
           <w:p>
@@ -1749,21 +1740,7 @@
               <w:pStyle w:val="RTiSWDocTableHeading"/>
             </w:pPr>
             <w:r>
-              <w:t>Parameters Required</w:t>
-            </w:r>
-          </w:p>
-        </w:tc>
-        <w:tc>
-          <w:tcPr>
-            <w:tcW w:w="4531" w:type="dxa"/>
-            <w:shd w:val="clear" w:color="auto" w:fill="C0C0C0"/>
-          </w:tcPr>
-          <w:p>
-            <w:pPr>
-              <w:pStyle w:val="RTiSWDocTableHeading"/>
-            </w:pPr>
-            <w:r>
-              <w:t>Description</w:t>
+              <w:t>Parameters Required and Description</w:t>
             </w:r>
           </w:p>
         </w:tc>
@@ -1792,9 +1769,16 @@
         </w:tc>
         <w:tc>
           <w:tcPr>
-            <w:tcW w:w="3043" w:type="dxa"/>
+            <w:tcW w:w="8114" w:type="dxa"/>
           </w:tcPr>
           <w:p>
+            <w:pPr>
+              <w:pStyle w:val="ListParagraph"/>
+              <w:numPr>
+                <w:ilvl w:val="0"/>
+                <w:numId w:val="5"/>
+              </w:numPr>
+            </w:pPr>
             <w:r>
               <w:rPr>
                 <w:rStyle w:val="RTiSWDocLiteralText"/>
@@ -1802,8 +1786,17 @@
               <w:t>InputValue2</w:t>
             </w:r>
             <w:r>
-              <w:t xml:space="preserve"> and </w:t>
-            </w:r>
+              <w:t xml:space="preserve"> is the delimiter character</w:t>
+            </w:r>
+          </w:p>
+          <w:p>
+            <w:pPr>
+              <w:pStyle w:val="ListParagraph"/>
+              <w:numPr>
+                <w:ilvl w:val="0"/>
+                <w:numId w:val="5"/>
+              </w:numPr>
+            </w:pPr>
             <w:r>
               <w:rPr>
                 <w:rStyle w:val="RTiSWDocLiteralText"/>
@@ -1811,32 +1804,7 @@
               <w:t>InputValue3</w:t>
             </w:r>
             <w:r>
-              <w:t>.</w:t>
-            </w:r>
-          </w:p>
-        </w:tc>
-        <w:tc>
-          <w:tcPr>
-            <w:tcW w:w="4531" w:type="dxa"/>
-          </w:tcPr>
-          <w:p>
-            <w:r>
-              <w:rPr>
-                <w:rStyle w:val="RTiSWDocLiteralText"/>
-              </w:rPr>
-              <w:t>InputValue2</w:t>
-            </w:r>
-            <w:r>
-              <w:t xml:space="preserve"> is the delimiter character and </w:t>
-            </w:r>
-            <w:r>
-              <w:rPr>
-                <w:rStyle w:val="RTiSWDocLiteralText"/>
-              </w:rPr>
-              <w:t>InputValue3</w:t>
-            </w:r>
-            <w:r>
-              <w:t xml:space="preserve"> is the part to output (1+).</w:t>
+              <w:t xml:space="preserve"> is the part to output (1+)</w:t>
             </w:r>
           </w:p>
         </w:tc>
@@ -1868,6 +1836,8 @@
         </w:rPr>
         <w:br w:type="page"/>
       </w:r>
+      <w:bookmarkStart w:id="1" w:name="_GoBack"/>
+      <w:bookmarkEnd w:id="1"/>
     </w:p>
     <w:p>
       <w:pPr>
@@ -2472,6 +2442,119 @@
     </w:lvl>
   </w:abstractNum>
   <w:abstractNum w:abstractNumId="2" w15:restartNumberingAfterBreak="0">
+    <w:nsid w:val="5CFD155E"/>
+    <w:multiLevelType w:val="hybridMultilevel"/>
+    <w:tmpl w:val="F0C09E74"/>
+    <w:lvl w:ilvl="0" w:tplc="04090001">
+      <w:start w:val="1"/>
+      <w:numFmt w:val="bullet"/>
+      <w:lvlText w:val=""/>
+      <w:lvlJc w:val="left"/>
+      <w:pPr>
+        <w:ind w:left="360" w:hanging="360"/>
+      </w:pPr>
+      <w:rPr>
+        <w:rFonts w:ascii="Symbol" w:hAnsi="Symbol" w:hint="default"/>
+      </w:rPr>
+    </w:lvl>
+    <w:lvl w:ilvl="1" w:tplc="04090003" w:tentative="1">
+      <w:start w:val="1"/>
+      <w:numFmt w:val="bullet"/>
+      <w:lvlText w:val="o"/>
+      <w:lvlJc w:val="left"/>
+      <w:pPr>
+        <w:ind w:left="1080" w:hanging="360"/>
+      </w:pPr>
+      <w:rPr>
+        <w:rFonts w:ascii="Courier New" w:hAnsi="Courier New" w:cs="Courier New" w:hint="default"/>
+      </w:rPr>
+    </w:lvl>
+    <w:lvl w:ilvl="2" w:tplc="04090005" w:tentative="1">
+      <w:start w:val="1"/>
+      <w:numFmt w:val="bullet"/>
+      <w:lvlText w:val=""/>
+      <w:lvlJc w:val="left"/>
+      <w:pPr>
+        <w:ind w:left="1800" w:hanging="360"/>
+      </w:pPr>
+      <w:rPr>
+        <w:rFonts w:ascii="Wingdings" w:hAnsi="Wingdings" w:hint="default"/>
+      </w:rPr>
+    </w:lvl>
+    <w:lvl w:ilvl="3" w:tplc="04090001" w:tentative="1">
+      <w:start w:val="1"/>
+      <w:numFmt w:val="bullet"/>
+      <w:lvlText w:val=""/>
+      <w:lvlJc w:val="left"/>
+      <w:pPr>
+        <w:ind w:left="2520" w:hanging="360"/>
+      </w:pPr>
+      <w:rPr>
+        <w:rFonts w:ascii="Symbol" w:hAnsi="Symbol" w:hint="default"/>
+      </w:rPr>
+    </w:lvl>
+    <w:lvl w:ilvl="4" w:tplc="04090003" w:tentative="1">
+      <w:start w:val="1"/>
+      <w:numFmt w:val="bullet"/>
+      <w:lvlText w:val="o"/>
+      <w:lvlJc w:val="left"/>
+      <w:pPr>
+        <w:ind w:left="3240" w:hanging="360"/>
+      </w:pPr>
+      <w:rPr>
+        <w:rFonts w:ascii="Courier New" w:hAnsi="Courier New" w:cs="Courier New" w:hint="default"/>
+      </w:rPr>
+    </w:lvl>
+    <w:lvl w:ilvl="5" w:tplc="04090005" w:tentative="1">
+      <w:start w:val="1"/>
+      <w:numFmt w:val="bullet"/>
+      <w:lvlText w:val=""/>
+      <w:lvlJc w:val="left"/>
+      <w:pPr>
+        <w:ind w:left="3960" w:hanging="360"/>
+      </w:pPr>
+      <w:rPr>
+        <w:rFonts w:ascii="Wingdings" w:hAnsi="Wingdings" w:hint="default"/>
+      </w:rPr>
+    </w:lvl>
+    <w:lvl w:ilvl="6" w:tplc="04090001" w:tentative="1">
+      <w:start w:val="1"/>
+      <w:numFmt w:val="bullet"/>
+      <w:lvlText w:val=""/>
+      <w:lvlJc w:val="left"/>
+      <w:pPr>
+        <w:ind w:left="4680" w:hanging="360"/>
+      </w:pPr>
+      <w:rPr>
+        <w:rFonts w:ascii="Symbol" w:hAnsi="Symbol" w:hint="default"/>
+      </w:rPr>
+    </w:lvl>
+    <w:lvl w:ilvl="7" w:tplc="04090003" w:tentative="1">
+      <w:start w:val="1"/>
+      <w:numFmt w:val="bullet"/>
+      <w:lvlText w:val="o"/>
+      <w:lvlJc w:val="left"/>
+      <w:pPr>
+        <w:ind w:left="5400" w:hanging="360"/>
+      </w:pPr>
+      <w:rPr>
+        <w:rFonts w:ascii="Courier New" w:hAnsi="Courier New" w:cs="Courier New" w:hint="default"/>
+      </w:rPr>
+    </w:lvl>
+    <w:lvl w:ilvl="8" w:tplc="04090005" w:tentative="1">
+      <w:start w:val="1"/>
+      <w:numFmt w:val="bullet"/>
+      <w:lvlText w:val=""/>
+      <w:lvlJc w:val="left"/>
+      <w:pPr>
+        <w:ind w:left="6120" w:hanging="360"/>
+      </w:pPr>
+      <w:rPr>
+        <w:rFonts w:ascii="Wingdings" w:hAnsi="Wingdings" w:hint="default"/>
+      </w:rPr>
+    </w:lvl>
+  </w:abstractNum>
+  <w:abstractNum w:abstractNumId="3" w15:restartNumberingAfterBreak="0">
     <w:nsid w:val="6B822FBE"/>
     <w:multiLevelType w:val="hybridMultilevel"/>
     <w:tmpl w:val="76F4DC3A"/>
@@ -2584,7 +2667,7 @@
       </w:rPr>
     </w:lvl>
   </w:abstractNum>
-  <w:abstractNum w:abstractNumId="3" w15:restartNumberingAfterBreak="0">
+  <w:abstractNum w:abstractNumId="4" w15:restartNumberingAfterBreak="0">
     <w:nsid w:val="734A376F"/>
     <w:multiLevelType w:val="hybridMultilevel"/>
     <w:tmpl w:val="B678CBF2"/>
@@ -2728,13 +2811,16 @@
     <w:abstractNumId w:val="1"/>
   </w:num>
   <w:num w:numId="2">
-    <w:abstractNumId w:val="3"/>
+    <w:abstractNumId w:val="4"/>
   </w:num>
   <w:num w:numId="3">
-    <w:abstractNumId w:val="2"/>
+    <w:abstractNumId w:val="3"/>
   </w:num>
   <w:num w:numId="4">
     <w:abstractNumId w:val="0"/>
+  </w:num>
+  <w:num w:numId="5">
+    <w:abstractNumId w:val="2"/>
   </w:num>
   <w:numIdMacAtCleanup w:val="1"/>
 </w:numbering>
@@ -3362,6 +3448,17 @@
       <w:u w:val="single"/>
     </w:rPr>
   </w:style>
+  <w:style w:type="paragraph" w:styleId="ListParagraph">
+    <w:name w:val="List Paragraph"/>
+    <w:basedOn w:val="Normal"/>
+    <w:uiPriority w:val="34"/>
+    <w:qFormat/>
+    <w:rsid w:val="009975FA"/>
+    <w:pPr>
+      <w:ind w:left="720"/>
+      <w:contextualSpacing/>
+    </w:pPr>
+  </w:style>
 </w:styles>
 </file>
 

</xml_diff>